<commit_message>
Add scripts import_data_into_tables data     - Also join table, sequenlly create relationship for tables
    + small sytax, naming, datatype fic in create tables and import raw data.

Add report_V1_data_model
-> import data from sql server
</commit_message>
<xml_diff>
--- a/Resource/data_model_document.docx
+++ b/Resource/data_model_document.docx
@@ -5125,6 +5125,7 @@
           <w:ilvl w:val="1"/>
           <w:numId w:val="11"/>
         </w:numPr>
+        <w:ind w:left="720"/>
         <w:rPr>
           <w:rFonts w:cstheme="minorHAnsi"/>
           <w:sz w:val="22"/>
@@ -8917,6 +8918,7 @@
   <w:style w:type="character" w:default="1" w:styleId="DefaultParagraphFont">
     <w:name w:val="Default Paragraph Font"/>
     <w:uiPriority w:val="1"/>
+    <w:semiHidden/>
     <w:unhideWhenUsed/>
   </w:style>
   <w:style w:type="table" w:default="1" w:styleId="TableNormal">
@@ -16322,6 +16324,7 @@
   </w:compat>
   <w:rsids>
     <w:rsidRoot w:val="00CA41B6"/>
+    <w:rsid w:val="00056F8B"/>
     <w:rsid w:val="00090F7A"/>
     <w:rsid w:val="00121DF5"/>
     <w:rsid w:val="001A34B6"/>
@@ -16332,6 +16335,7 @@
     <w:rsid w:val="00432499"/>
     <w:rsid w:val="004630B5"/>
     <w:rsid w:val="00484439"/>
+    <w:rsid w:val="005212F3"/>
     <w:rsid w:val="005C420A"/>
     <w:rsid w:val="006921D6"/>
     <w:rsid w:val="00702B8C"/>
@@ -16345,8 +16349,10 @@
     <w:rsid w:val="00A577A9"/>
     <w:rsid w:val="00AA7CB8"/>
     <w:rsid w:val="00CA41B6"/>
+    <w:rsid w:val="00CE147F"/>
     <w:rsid w:val="00D656A9"/>
     <w:rsid w:val="00DA55C2"/>
+    <w:rsid w:val="00E31D97"/>
     <w:rsid w:val="00F137BC"/>
     <w:rsid w:val="00F83ECD"/>
     <w:rsid w:val="00F97A88"/>

</xml_diff>